<commit_message>
My bit is done
Dan, I have done my part of the documentation. Over to you now!

If you feel any changes need to be made, please feel free to make them
</commit_message>
<xml_diff>
--- a/Planning document.docx
+++ b/Planning document.docx
@@ -562,7 +562,7 @@
             </w:rPr>
             <w:fldChar w:fldCharType="separate"/>
           </w:r>
-          <w:hyperlink w:anchor="_Toc509672531" w:history="1">
+          <w:hyperlink w:anchor="_Toc509682257" w:history="1">
             <w:r>
               <w:rPr>
                 <w:rStyle w:val="Hyperlink"/>
@@ -589,7 +589,82 @@
                 <w:noProof/>
                 <w:webHidden/>
               </w:rPr>
-              <w:instrText xml:space="preserve"> PAGEREF _Toc509672531 \h </w:instrText>
+              <w:instrText xml:space="preserve"> PAGEREF _Toc509682257 \h </w:instrText>
+            </w:r>
+            <w:r>
+              <w:rPr>
+                <w:noProof/>
+                <w:webHidden/>
+              </w:rPr>
+            </w:r>
+            <w:r>
+              <w:rPr>
+                <w:noProof/>
+                <w:webHidden/>
+              </w:rPr>
+              <w:fldChar w:fldCharType="separate"/>
+            </w:r>
+            <w:r>
+              <w:rPr>
+                <w:noProof/>
+                <w:webHidden/>
+              </w:rPr>
+              <w:t>2</w:t>
+            </w:r>
+            <w:r>
+              <w:rPr>
+                <w:noProof/>
+                <w:webHidden/>
+              </w:rPr>
+              <w:fldChar w:fldCharType="end"/>
+            </w:r>
+          </w:hyperlink>
+          <w:bookmarkStart w:id="0" w:name="_GoBack"/>
+          <w:bookmarkEnd w:id="0"/>
+        </w:p>
+        <w:p>
+          <w:pPr>
+            <w:pStyle w:val="TOC1"/>
+            <w:tabs>
+              <w:tab w:val="right" w:leader="dot" w:pos="9010"/>
+            </w:tabs>
+            <w:rPr>
+              <w:rFonts w:eastAsiaTheme="minorEastAsia" w:cstheme="minorBidi"/>
+              <w:b w:val="0"/>
+              <w:bCs w:val="0"/>
+              <w:caps w:val="0"/>
+              <w:noProof/>
+              <w:sz w:val="24"/>
+            </w:rPr>
+          </w:pPr>
+          <w:hyperlink w:anchor="_Toc509682258" w:history="1">
+            <w:r>
+              <w:rPr>
+                <w:rStyle w:val="Hyperlink"/>
+                <w:noProof/>
+              </w:rPr>
+              <w:t>The MVP (Minimum Viable Product)</w:t>
+            </w:r>
+            <w:r>
+              <w:rPr>
+                <w:noProof/>
+                <w:webHidden/>
+              </w:rPr>
+              <w:tab/>
+            </w:r>
+            <w:r>
+              <w:rPr>
+                <w:noProof/>
+                <w:webHidden/>
+              </w:rPr>
+              <w:fldChar w:fldCharType="begin"/>
+            </w:r>
+            <w:r>
+              <w:rPr>
+                <w:noProof/>
+                <w:webHidden/>
+              </w:rPr>
+              <w:instrText xml:space="preserve"> PAGEREF _Toc509682258 \h </w:instrText>
             </w:r>
             <w:r>
               <w:rPr>
@@ -635,13 +710,13 @@
               <w:sz w:val="24"/>
             </w:rPr>
           </w:pPr>
-          <w:hyperlink w:anchor="_Toc509672532" w:history="1">
+          <w:hyperlink w:anchor="_Toc509682259" w:history="1">
             <w:r>
               <w:rPr>
                 <w:rStyle w:val="Hyperlink"/>
                 <w:noProof/>
               </w:rPr>
-              <w:t>The MVP (Minimum Viable Product)</w:t>
+              <w:t>Choice of data</w:t>
             </w:r>
             <w:r>
               <w:rPr>
@@ -662,7 +737,7 @@
                 <w:noProof/>
                 <w:webHidden/>
               </w:rPr>
-              <w:instrText xml:space="preserve"> PAGEREF _Toc509672532 \h </w:instrText>
+              <w:instrText xml:space="preserve"> PAGEREF _Toc509682259 \h </w:instrText>
             </w:r>
             <w:r>
               <w:rPr>
@@ -708,13 +783,13 @@
               <w:sz w:val="24"/>
             </w:rPr>
           </w:pPr>
-          <w:hyperlink w:anchor="_Toc509672533" w:history="1">
+          <w:hyperlink w:anchor="_Toc509682260" w:history="1">
             <w:r>
               <w:rPr>
                 <w:rStyle w:val="Hyperlink"/>
                 <w:noProof/>
               </w:rPr>
-              <w:t>Choice of data</w:t>
+              <w:t>Data review</w:t>
             </w:r>
             <w:r>
               <w:rPr>
@@ -735,7 +810,7 @@
                 <w:noProof/>
                 <w:webHidden/>
               </w:rPr>
-              <w:instrText xml:space="preserve"> PAGEREF _Toc509672533 \h </w:instrText>
+              <w:instrText xml:space="preserve"> PAGEREF _Toc509682260 \h </w:instrText>
             </w:r>
             <w:r>
               <w:rPr>
@@ -781,13 +856,13 @@
               <w:sz w:val="24"/>
             </w:rPr>
           </w:pPr>
-          <w:hyperlink w:anchor="_Toc509672534" w:history="1">
+          <w:hyperlink w:anchor="_Toc509682261" w:history="1">
             <w:r>
               <w:rPr>
                 <w:rStyle w:val="Hyperlink"/>
                 <w:noProof/>
               </w:rPr>
-              <w:t>Data review</w:t>
+              <w:t>Sketches</w:t>
             </w:r>
             <w:r>
               <w:rPr>
@@ -808,7 +883,7 @@
                 <w:noProof/>
                 <w:webHidden/>
               </w:rPr>
-              <w:instrText xml:space="preserve"> PAGEREF _Toc509672534 \h </w:instrText>
+              <w:instrText xml:space="preserve"> PAGEREF _Toc509682261 \h </w:instrText>
             </w:r>
             <w:r>
               <w:rPr>
@@ -828,80 +903,7 @@
                 <w:noProof/>
                 <w:webHidden/>
               </w:rPr>
-              <w:t>2</w:t>
-            </w:r>
-            <w:r>
-              <w:rPr>
-                <w:noProof/>
-                <w:webHidden/>
-              </w:rPr>
-              <w:fldChar w:fldCharType="end"/>
-            </w:r>
-          </w:hyperlink>
-        </w:p>
-        <w:p>
-          <w:pPr>
-            <w:pStyle w:val="TOC1"/>
-            <w:tabs>
-              <w:tab w:val="right" w:leader="dot" w:pos="9010"/>
-            </w:tabs>
-            <w:rPr>
-              <w:rFonts w:eastAsiaTheme="minorEastAsia" w:cstheme="minorBidi"/>
-              <w:b w:val="0"/>
-              <w:bCs w:val="0"/>
-              <w:caps w:val="0"/>
-              <w:noProof/>
-              <w:sz w:val="24"/>
-            </w:rPr>
-          </w:pPr>
-          <w:hyperlink w:anchor="_Toc509672535" w:history="1">
-            <w:r>
-              <w:rPr>
-                <w:rStyle w:val="Hyperlink"/>
-                <w:noProof/>
-              </w:rPr>
-              <w:t>Sketches</w:t>
-            </w:r>
-            <w:r>
-              <w:rPr>
-                <w:noProof/>
-                <w:webHidden/>
-              </w:rPr>
-              <w:tab/>
-            </w:r>
-            <w:r>
-              <w:rPr>
-                <w:noProof/>
-                <w:webHidden/>
-              </w:rPr>
-              <w:fldChar w:fldCharType="begin"/>
-            </w:r>
-            <w:r>
-              <w:rPr>
-                <w:noProof/>
-                <w:webHidden/>
-              </w:rPr>
-              <w:instrText xml:space="preserve"> PAGEREF _Toc509672535 \h </w:instrText>
-            </w:r>
-            <w:r>
-              <w:rPr>
-                <w:noProof/>
-                <w:webHidden/>
-              </w:rPr>
-            </w:r>
-            <w:r>
-              <w:rPr>
-                <w:noProof/>
-                <w:webHidden/>
-              </w:rPr>
-              <w:fldChar w:fldCharType="separate"/>
-            </w:r>
-            <w:r>
-              <w:rPr>
-                <w:noProof/>
-                <w:webHidden/>
-              </w:rPr>
-              <w:t>2</w:t>
+              <w:t>3</w:t>
             </w:r>
             <w:r>
               <w:rPr>
@@ -934,12 +936,12 @@
       <w:pPr>
         <w:pStyle w:val="Heading1"/>
       </w:pPr>
-      <w:bookmarkStart w:id="0" w:name="_Toc509672531"/>
+      <w:bookmarkStart w:id="1" w:name="_Toc509682257"/>
       <w:r>
         <w:lastRenderedPageBreak/>
         <w:t>Why we chose this idea?</w:t>
       </w:r>
-      <w:bookmarkEnd w:id="0"/>
+      <w:bookmarkEnd w:id="1"/>
     </w:p>
     <w:p>
       <w:r>
@@ -992,11 +994,11 @@
       <w:pPr>
         <w:pStyle w:val="Heading1"/>
       </w:pPr>
-      <w:bookmarkStart w:id="1" w:name="_Toc509672532"/>
+      <w:bookmarkStart w:id="2" w:name="_Toc509682258"/>
       <w:r>
         <w:t>The MVP (Minimum Viable Product)</w:t>
       </w:r>
-      <w:bookmarkEnd w:id="1"/>
+      <w:bookmarkEnd w:id="2"/>
     </w:p>
     <w:p>
       <w:r>
@@ -1008,42 +1010,71 @@
       <w:r>
         <w:t xml:space="preserve">The audience will also be able to gain an insight as to how successful the dataset it when displayed. </w:t>
       </w:r>
+    </w:p>
+    <w:p>
+      <w:pPr>
+        <w:pStyle w:val="Heading1"/>
+      </w:pPr>
+      <w:bookmarkStart w:id="3" w:name="_Toc509682259"/>
+      <w:r>
+        <w:t>Choice of data</w:t>
+      </w:r>
+      <w:bookmarkEnd w:id="3"/>
     </w:p>
     <w:p/>
     <w:p>
       <w:pPr>
         <w:pStyle w:val="Heading1"/>
       </w:pPr>
-      <w:bookmarkStart w:id="2" w:name="_Toc509672533"/>
-      <w:r>
-        <w:t>Choice of data</w:t>
-      </w:r>
-      <w:bookmarkEnd w:id="2"/>
+      <w:bookmarkStart w:id="4" w:name="_Toc509682260"/>
+      <w:r>
+        <w:t>Data review</w:t>
+      </w:r>
+      <w:bookmarkEnd w:id="4"/>
+      <w:r>
+        <w:t xml:space="preserve"> </w:t>
+      </w:r>
     </w:p>
     <w:p/>
     <w:p>
       <w:pPr>
         <w:pStyle w:val="Heading1"/>
       </w:pPr>
-      <w:bookmarkStart w:id="3" w:name="_Toc509672534"/>
-      <w:r>
-        <w:t>Data review</w:t>
-      </w:r>
-      <w:bookmarkEnd w:id="3"/>
-      <w:r>
-        <w:t xml:space="preserve"> </w:t>
-      </w:r>
+    </w:p>
+    <w:p/>
+    <w:p/>
+    <w:p/>
+    <w:p>
+      <w:pPr>
+        <w:pStyle w:val="Heading1"/>
+      </w:pPr>
+    </w:p>
+    <w:p/>
+    <w:p/>
+    <w:p/>
+    <w:p/>
+    <w:p>
+      <w:pPr>
+        <w:pStyle w:val="Heading1"/>
+        <w:rPr>
+          <w:rFonts w:asciiTheme="minorHAnsi" w:eastAsiaTheme="minorHAnsi" w:hAnsiTheme="minorHAnsi" w:cstheme="minorBidi"/>
+          <w:color w:val="auto"/>
+          <w:sz w:val="24"/>
+          <w:szCs w:val="24"/>
+        </w:rPr>
+      </w:pPr>
     </w:p>
     <w:p/>
     <w:p>
       <w:pPr>
         <w:pStyle w:val="Heading1"/>
       </w:pPr>
-      <w:bookmarkStart w:id="4" w:name="_Toc509672535"/>
-      <w:r>
+      <w:bookmarkStart w:id="5" w:name="_Toc509682261"/>
+      <w:r>
+        <w:lastRenderedPageBreak/>
         <w:t>Sketches</w:t>
       </w:r>
-      <w:bookmarkEnd w:id="4"/>
+      <w:bookmarkEnd w:id="5"/>
       <w:r>
         <w:t xml:space="preserve"> </w:t>
       </w:r>
@@ -1056,39 +1087,170 @@
     <w:p/>
     <w:p>
       <w:r>
-        <w:rPr>
-          <w:b/>
-          <w:bCs/>
-        </w:rPr>
-        <w:t>Sketch 1:</w:t>
-      </w:r>
-      <w:r>
-        <w:rPr>
-          <w:b/>
-          <w:bCs/>
-        </w:rPr>
-        <w:t xml:space="preserve"> </w:t>
-      </w:r>
-    </w:p>
-    <w:p/>
-    <w:p/>
-    <w:p>
-      <w:bookmarkStart w:id="5" w:name="_GoBack"/>
-      <w:bookmarkEnd w:id="5"/>
+        <w:t xml:space="preserve">The sketch that we choose to build and the charts we use may change when it comes to the actual build as we will have a better idea how the dashboard looks when creating it. </w:t>
+      </w:r>
     </w:p>
     <w:p>
       <w:pPr>
         <w:rPr>
           <w:b/>
           <w:bCs/>
+          <w:u w:val="single"/>
         </w:rPr>
       </w:pPr>
+    </w:p>
+    <w:p>
+      <w:pPr>
+        <w:rPr>
+          <w:u w:val="single"/>
+        </w:rPr>
+      </w:pPr>
+      <w:r>
+        <w:rPr>
+          <w:noProof/>
+        </w:rPr>
+        <w:drawing>
+          <wp:anchor distT="0" distB="0" distL="114300" distR="114300" simplePos="0" relativeHeight="251661312" behindDoc="0" locked="0" layoutInCell="1" allowOverlap="1" wp14:anchorId="39D1DC39" wp14:editId="42FA42C2">
+            <wp:simplePos x="0" y="0"/>
+            <wp:positionH relativeFrom="margin">
+              <wp:posOffset>-31465</wp:posOffset>
+            </wp:positionH>
+            <wp:positionV relativeFrom="paragraph">
+              <wp:posOffset>283916</wp:posOffset>
+            </wp:positionV>
+            <wp:extent cx="5727700" cy="3691890"/>
+            <wp:effectExtent l="0" t="0" r="0" b="3810"/>
+            <wp:wrapSquare wrapText="bothSides"/>
+            <wp:docPr id="1" name="Picture 1"/>
+            <wp:cNvGraphicFramePr>
+              <a:graphicFrameLocks xmlns:a="http://schemas.openxmlformats.org/drawingml/2006/main" noChangeAspect="1"/>
+            </wp:cNvGraphicFramePr>
+            <a:graphic xmlns:a="http://schemas.openxmlformats.org/drawingml/2006/main">
+              <a:graphicData uri="http://schemas.openxmlformats.org/drawingml/2006/picture">
+                <pic:pic xmlns:pic="http://schemas.openxmlformats.org/drawingml/2006/picture">
+                  <pic:nvPicPr>
+                    <pic:cNvPr id="1" name="Sketch 1.jpg"/>
+                    <pic:cNvPicPr/>
+                  </pic:nvPicPr>
+                  <pic:blipFill>
+                    <a:blip r:embed="rId7">
+                      <a:extLst>
+                        <a:ext uri="{28A0092B-C50C-407E-A947-70E740481C1C}">
+                          <a14:useLocalDpi xmlns:a14="http://schemas.microsoft.com/office/drawing/2010/main" val="0"/>
+                        </a:ext>
+                      </a:extLst>
+                    </a:blip>
+                    <a:stretch>
+                      <a:fillRect/>
+                    </a:stretch>
+                  </pic:blipFill>
+                  <pic:spPr>
+                    <a:xfrm>
+                      <a:off x="0" y="0"/>
+                      <a:ext cx="5727700" cy="3691890"/>
+                    </a:xfrm>
+                    <a:prstGeom prst="rect">
+                      <a:avLst/>
+                    </a:prstGeom>
+                  </pic:spPr>
+                </pic:pic>
+              </a:graphicData>
+            </a:graphic>
+            <wp14:sizeRelH relativeFrom="page">
+              <wp14:pctWidth>0</wp14:pctWidth>
+            </wp14:sizeRelH>
+            <wp14:sizeRelV relativeFrom="page">
+              <wp14:pctHeight>0</wp14:pctHeight>
+            </wp14:sizeRelV>
+          </wp:anchor>
+        </w:drawing>
+      </w:r>
       <w:r>
         <w:rPr>
           <w:b/>
           <w:bCs/>
+          <w:u w:val="single"/>
         </w:rPr>
-        <w:t>Sketch 2:</w:t>
+        <w:t>Sketch 1</w:t>
+      </w:r>
+    </w:p>
+    <w:p/>
+    <w:p>
+      <w:pPr>
+        <w:rPr>
+          <w:b/>
+          <w:bCs/>
+          <w:u w:val="single"/>
+        </w:rPr>
+      </w:pPr>
+      <w:r>
+        <w:rPr>
+          <w:noProof/>
+        </w:rPr>
+        <w:lastRenderedPageBreak/>
+        <w:drawing>
+          <wp:anchor distT="0" distB="0" distL="114300" distR="114300" simplePos="0" relativeHeight="251663360" behindDoc="0" locked="0" layoutInCell="1" allowOverlap="1" wp14:anchorId="2D528094" wp14:editId="511B794B">
+            <wp:simplePos x="0" y="0"/>
+            <wp:positionH relativeFrom="margin">
+              <wp:posOffset>-41681</wp:posOffset>
+            </wp:positionH>
+            <wp:positionV relativeFrom="margin">
+              <wp:posOffset>338155</wp:posOffset>
+            </wp:positionV>
+            <wp:extent cx="5774055" cy="3844925"/>
+            <wp:effectExtent l="0" t="0" r="4445" b="3175"/>
+            <wp:wrapSquare wrapText="bothSides"/>
+            <wp:docPr id="2" name="Picture 2"/>
+            <wp:cNvGraphicFramePr>
+              <a:graphicFrameLocks xmlns:a="http://schemas.openxmlformats.org/drawingml/2006/main" noChangeAspect="1"/>
+            </wp:cNvGraphicFramePr>
+            <a:graphic xmlns:a="http://schemas.openxmlformats.org/drawingml/2006/main">
+              <a:graphicData uri="http://schemas.openxmlformats.org/drawingml/2006/picture">
+                <pic:pic xmlns:pic="http://schemas.openxmlformats.org/drawingml/2006/picture">
+                  <pic:nvPicPr>
+                    <pic:cNvPr id="1" name="Sketch 1.jpg"/>
+                    <pic:cNvPicPr/>
+                  </pic:nvPicPr>
+                  <pic:blipFill>
+                    <a:blip r:embed="rId8">
+                      <a:extLst>
+                        <a:ext uri="{28A0092B-C50C-407E-A947-70E740481C1C}">
+                          <a14:useLocalDpi xmlns:a14="http://schemas.microsoft.com/office/drawing/2010/main" val="0"/>
+                        </a:ext>
+                      </a:extLst>
+                    </a:blip>
+                    <a:stretch>
+                      <a:fillRect/>
+                    </a:stretch>
+                  </pic:blipFill>
+                  <pic:spPr>
+                    <a:xfrm>
+                      <a:off x="0" y="0"/>
+                      <a:ext cx="5774055" cy="3844925"/>
+                    </a:xfrm>
+                    <a:prstGeom prst="rect">
+                      <a:avLst/>
+                    </a:prstGeom>
+                  </pic:spPr>
+                </pic:pic>
+              </a:graphicData>
+            </a:graphic>
+            <wp14:sizeRelH relativeFrom="page">
+              <wp14:pctWidth>0</wp14:pctWidth>
+            </wp14:sizeRelH>
+            <wp14:sizeRelV relativeFrom="page">
+              <wp14:pctHeight>0</wp14:pctHeight>
+            </wp14:sizeRelV>
+          </wp:anchor>
+        </w:drawing>
+      </w:r>
+      <w:r>
+        <w:rPr>
+          <w:b/>
+          <w:bCs/>
+          <w:u w:val="single"/>
+        </w:rPr>
+        <w:t>Sketch 2</w:t>
       </w:r>
     </w:p>
     <w:p>
@@ -1099,30 +1261,9 @@
         </w:rPr>
       </w:pPr>
     </w:p>
-    <w:p>
-      <w:pPr>
-        <w:rPr>
-          <w:b/>
-          <w:bCs/>
-        </w:rPr>
-      </w:pPr>
-    </w:p>
-    <w:p>
-      <w:pPr>
-        <w:rPr>
-          <w:b/>
-          <w:bCs/>
-        </w:rPr>
-      </w:pPr>
-      <w:r>
-        <w:rPr>
-          <w:b/>
-          <w:bCs/>
-        </w:rPr>
-        <w:t xml:space="preserve"> </w:t>
-      </w:r>
-    </w:p>
     <w:sectPr>
+      <w:footerReference w:type="even" r:id="rId9"/>
+      <w:footerReference w:type="default" r:id="rId10"/>
       <w:pgSz w:w="11900" w:h="16840"/>
       <w:pgMar w:top="1440" w:right="1440" w:bottom="1440" w:left="1440" w:header="720" w:footer="720" w:gutter="0"/>
       <w:pgNumType w:start="0"/>
@@ -1132,6 +1273,159 @@
     </w:sectPr>
   </w:body>
 </w:document>
+</file>
+
+<file path=word/endnotes.xml><?xml version="1.0" encoding="utf-8"?>
+<w:endnotes xmlns:wpc="http://schemas.microsoft.com/office/word/2010/wordprocessingCanvas" xmlns:cx="http://schemas.microsoft.com/office/drawing/2014/chartex" xmlns:cx1="http://schemas.microsoft.com/office/drawing/2015/9/8/chartex" xmlns:cx2="http://schemas.microsoft.com/office/drawing/2015/10/21/chartex" xmlns:cx3="http://schemas.microsoft.com/office/drawing/2016/5/9/chartex" xmlns:cx4="http://schemas.microsoft.com/office/drawing/2016/5/10/chartex" xmlns:cx5="http://schemas.microsoft.com/office/drawing/2016/5/11/chartex" xmlns:cx6="http://schemas.microsoft.com/office/drawing/2016/5/12/chartex" xmlns:cx7="http://schemas.microsoft.com/office/drawing/2016/5/13/chartex" xmlns:cx8="http://schemas.microsoft.com/office/drawing/2016/5/14/chartex" xmlns:mc="http://schemas.openxmlformats.org/markup-compatibility/2006" xmlns:aink="http://schemas.microsoft.com/office/drawing/2016/ink" xmlns:am3d="http://schemas.microsoft.com/office/drawing/2017/model3d" xmlns:o="urn:schemas-microsoft-com:office:office" xmlns:r="http://schemas.openxmlformats.org/officeDocument/2006/relationships" xmlns:m="http://schemas.openxmlformats.org/officeDocument/2006/math" xmlns:v="urn:schemas-microsoft-com:vml" xmlns:wp14="http://schemas.microsoft.com/office/word/2010/wordprocessingDrawing" xmlns:wp="http://schemas.openxmlformats.org/drawingml/2006/wordprocessingDrawing" xmlns:w10="urn:schemas-microsoft-com:office:word" xmlns:w="http://schemas.openxmlformats.org/wordprocessingml/2006/main" xmlns:w14="http://schemas.microsoft.com/office/word/2010/wordml" xmlns:w15="http://schemas.microsoft.com/office/word/2012/wordml" xmlns:w16cid="http://schemas.microsoft.com/office/word/2016/wordml/cid" xmlns:w16se="http://schemas.microsoft.com/office/word/2015/wordml/symex" xmlns:wpg="http://schemas.microsoft.com/office/word/2010/wordprocessingGroup" xmlns:wpi="http://schemas.microsoft.com/office/word/2010/wordprocessingInk" xmlns:wne="http://schemas.microsoft.com/office/word/2006/wordml" xmlns:wps="http://schemas.microsoft.com/office/word/2010/wordprocessingShape" mc:Ignorable="w14 w15 w16se w16cid wp14">
+  <w:endnote w:type="separator" w:id="-1">
+    <w:p>
+      <w:r>
+        <w:separator/>
+      </w:r>
+    </w:p>
+  </w:endnote>
+  <w:endnote w:type="continuationSeparator" w:id="0">
+    <w:p>
+      <w:r>
+        <w:continuationSeparator/>
+      </w:r>
+    </w:p>
+  </w:endnote>
+</w:endnotes>
+</file>
+
+<file path=word/footer1.xml><?xml version="1.0" encoding="utf-8"?>
+<w:ftr xmlns:wpc="http://schemas.microsoft.com/office/word/2010/wordprocessingCanvas" xmlns:cx="http://schemas.microsoft.com/office/drawing/2014/chartex" xmlns:cx1="http://schemas.microsoft.com/office/drawing/2015/9/8/chartex" xmlns:cx2="http://schemas.microsoft.com/office/drawing/2015/10/21/chartex" xmlns:cx3="http://schemas.microsoft.com/office/drawing/2016/5/9/chartex" xmlns:cx4="http://schemas.microsoft.com/office/drawing/2016/5/10/chartex" xmlns:cx5="http://schemas.microsoft.com/office/drawing/2016/5/11/chartex" xmlns:cx6="http://schemas.microsoft.com/office/drawing/2016/5/12/chartex" xmlns:cx7="http://schemas.microsoft.com/office/drawing/2016/5/13/chartex" xmlns:cx8="http://schemas.microsoft.com/office/drawing/2016/5/14/chartex" xmlns:mc="http://schemas.openxmlformats.org/markup-compatibility/2006" xmlns:aink="http://schemas.microsoft.com/office/drawing/2016/ink" xmlns:am3d="http://schemas.microsoft.com/office/drawing/2017/model3d" xmlns:o="urn:schemas-microsoft-com:office:office" xmlns:r="http://schemas.openxmlformats.org/officeDocument/2006/relationships" xmlns:m="http://schemas.openxmlformats.org/officeDocument/2006/math" xmlns:v="urn:schemas-microsoft-com:vml" xmlns:wp14="http://schemas.microsoft.com/office/word/2010/wordprocessingDrawing" xmlns:wp="http://schemas.openxmlformats.org/drawingml/2006/wordprocessingDrawing" xmlns:w10="urn:schemas-microsoft-com:office:word" xmlns:w="http://schemas.openxmlformats.org/wordprocessingml/2006/main" xmlns:w14="http://schemas.microsoft.com/office/word/2010/wordml" xmlns:w15="http://schemas.microsoft.com/office/word/2012/wordml" xmlns:w16cid="http://schemas.microsoft.com/office/word/2016/wordml/cid" xmlns:w16se="http://schemas.microsoft.com/office/word/2015/wordml/symex" xmlns:wpg="http://schemas.microsoft.com/office/word/2010/wordprocessingGroup" xmlns:wpi="http://schemas.microsoft.com/office/word/2010/wordprocessingInk" xmlns:wne="http://schemas.microsoft.com/office/word/2006/wordml" xmlns:wps="http://schemas.microsoft.com/office/word/2010/wordprocessingShape" mc:Ignorable="w14 w15 w16se w16cid wp14">
+  <w:sdt>
+    <w:sdtPr>
+      <w:rPr>
+        <w:rStyle w:val="PageNumber"/>
+      </w:rPr>
+      <w:id w:val="-1664624929"/>
+      <w:docPartObj>
+        <w:docPartGallery w:val="Page Numbers (Bottom of Page)"/>
+        <w:docPartUnique/>
+      </w:docPartObj>
+    </w:sdtPr>
+    <w:sdtContent>
+      <w:p>
+        <w:pPr>
+          <w:pStyle w:val="Footer"/>
+          <w:framePr w:wrap="none" w:vAnchor="text" w:hAnchor="margin" w:xAlign="center" w:y="1"/>
+          <w:rPr>
+            <w:rStyle w:val="PageNumber"/>
+          </w:rPr>
+        </w:pPr>
+        <w:r>
+          <w:rPr>
+            <w:rStyle w:val="PageNumber"/>
+          </w:rPr>
+          <w:fldChar w:fldCharType="begin"/>
+        </w:r>
+        <w:r>
+          <w:rPr>
+            <w:rStyle w:val="PageNumber"/>
+          </w:rPr>
+          <w:instrText xml:space="preserve"> PAGE </w:instrText>
+        </w:r>
+        <w:r>
+          <w:rPr>
+            <w:rStyle w:val="PageNumber"/>
+          </w:rPr>
+          <w:fldChar w:fldCharType="end"/>
+        </w:r>
+      </w:p>
+    </w:sdtContent>
+  </w:sdt>
+  <w:p>
+    <w:pPr>
+      <w:pStyle w:val="Footer"/>
+    </w:pPr>
+  </w:p>
+</w:ftr>
+</file>
+
+<file path=word/footer2.xml><?xml version="1.0" encoding="utf-8"?>
+<w:ftr xmlns:wpc="http://schemas.microsoft.com/office/word/2010/wordprocessingCanvas" xmlns:cx="http://schemas.microsoft.com/office/drawing/2014/chartex" xmlns:cx1="http://schemas.microsoft.com/office/drawing/2015/9/8/chartex" xmlns:cx2="http://schemas.microsoft.com/office/drawing/2015/10/21/chartex" xmlns:cx3="http://schemas.microsoft.com/office/drawing/2016/5/9/chartex" xmlns:cx4="http://schemas.microsoft.com/office/drawing/2016/5/10/chartex" xmlns:cx5="http://schemas.microsoft.com/office/drawing/2016/5/11/chartex" xmlns:cx6="http://schemas.microsoft.com/office/drawing/2016/5/12/chartex" xmlns:cx7="http://schemas.microsoft.com/office/drawing/2016/5/13/chartex" xmlns:cx8="http://schemas.microsoft.com/office/drawing/2016/5/14/chartex" xmlns:mc="http://schemas.openxmlformats.org/markup-compatibility/2006" xmlns:aink="http://schemas.microsoft.com/office/drawing/2016/ink" xmlns:am3d="http://schemas.microsoft.com/office/drawing/2017/model3d" xmlns:o="urn:schemas-microsoft-com:office:office" xmlns:r="http://schemas.openxmlformats.org/officeDocument/2006/relationships" xmlns:m="http://schemas.openxmlformats.org/officeDocument/2006/math" xmlns:v="urn:schemas-microsoft-com:vml" xmlns:wp14="http://schemas.microsoft.com/office/word/2010/wordprocessingDrawing" xmlns:wp="http://schemas.openxmlformats.org/drawingml/2006/wordprocessingDrawing" xmlns:w10="urn:schemas-microsoft-com:office:word" xmlns:w="http://schemas.openxmlformats.org/wordprocessingml/2006/main" xmlns:w14="http://schemas.microsoft.com/office/word/2010/wordml" xmlns:w15="http://schemas.microsoft.com/office/word/2012/wordml" xmlns:w16cid="http://schemas.microsoft.com/office/word/2016/wordml/cid" xmlns:w16se="http://schemas.microsoft.com/office/word/2015/wordml/symex" xmlns:wpg="http://schemas.microsoft.com/office/word/2010/wordprocessingGroup" xmlns:wpi="http://schemas.microsoft.com/office/word/2010/wordprocessingInk" xmlns:wne="http://schemas.microsoft.com/office/word/2006/wordml" xmlns:wps="http://schemas.microsoft.com/office/word/2010/wordprocessingShape" mc:Ignorable="w14 w15 w16se w16cid wp14">
+  <w:sdt>
+    <w:sdtPr>
+      <w:rPr>
+        <w:rStyle w:val="PageNumber"/>
+      </w:rPr>
+      <w:id w:val="-1664927156"/>
+      <w:docPartObj>
+        <w:docPartGallery w:val="Page Numbers (Bottom of Page)"/>
+        <w:docPartUnique/>
+      </w:docPartObj>
+    </w:sdtPr>
+    <w:sdtContent>
+      <w:p>
+        <w:pPr>
+          <w:pStyle w:val="Footer"/>
+          <w:framePr w:wrap="none" w:vAnchor="text" w:hAnchor="margin" w:xAlign="center" w:y="1"/>
+          <w:rPr>
+            <w:rStyle w:val="PageNumber"/>
+          </w:rPr>
+        </w:pPr>
+        <w:r>
+          <w:rPr>
+            <w:rStyle w:val="PageNumber"/>
+          </w:rPr>
+          <w:fldChar w:fldCharType="begin"/>
+        </w:r>
+        <w:r>
+          <w:rPr>
+            <w:rStyle w:val="PageNumber"/>
+          </w:rPr>
+          <w:instrText xml:space="preserve"> PAGE </w:instrText>
+        </w:r>
+        <w:r>
+          <w:rPr>
+            <w:rStyle w:val="PageNumber"/>
+          </w:rPr>
+          <w:fldChar w:fldCharType="separate"/>
+        </w:r>
+        <w:r>
+          <w:rPr>
+            <w:rStyle w:val="PageNumber"/>
+            <w:noProof/>
+          </w:rPr>
+          <w:t>2</w:t>
+        </w:r>
+        <w:r>
+          <w:rPr>
+            <w:rStyle w:val="PageNumber"/>
+          </w:rPr>
+          <w:fldChar w:fldCharType="end"/>
+        </w:r>
+      </w:p>
+    </w:sdtContent>
+  </w:sdt>
+  <w:p>
+    <w:pPr>
+      <w:pStyle w:val="Footer"/>
+    </w:pPr>
+  </w:p>
+</w:ftr>
+</file>
+
+<file path=word/footnotes.xml><?xml version="1.0" encoding="utf-8"?>
+<w:footnotes xmlns:wpc="http://schemas.microsoft.com/office/word/2010/wordprocessingCanvas" xmlns:cx="http://schemas.microsoft.com/office/drawing/2014/chartex" xmlns:cx1="http://schemas.microsoft.com/office/drawing/2015/9/8/chartex" xmlns:cx2="http://schemas.microsoft.com/office/drawing/2015/10/21/chartex" xmlns:cx3="http://schemas.microsoft.com/office/drawing/2016/5/9/chartex" xmlns:cx4="http://schemas.microsoft.com/office/drawing/2016/5/10/chartex" xmlns:cx5="http://schemas.microsoft.com/office/drawing/2016/5/11/chartex" xmlns:cx6="http://schemas.microsoft.com/office/drawing/2016/5/12/chartex" xmlns:cx7="http://schemas.microsoft.com/office/drawing/2016/5/13/chartex" xmlns:cx8="http://schemas.microsoft.com/office/drawing/2016/5/14/chartex" xmlns:mc="http://schemas.openxmlformats.org/markup-compatibility/2006" xmlns:aink="http://schemas.microsoft.com/office/drawing/2016/ink" xmlns:am3d="http://schemas.microsoft.com/office/drawing/2017/model3d" xmlns:o="urn:schemas-microsoft-com:office:office" xmlns:r="http://schemas.openxmlformats.org/officeDocument/2006/relationships" xmlns:m="http://schemas.openxmlformats.org/officeDocument/2006/math" xmlns:v="urn:schemas-microsoft-com:vml" xmlns:wp14="http://schemas.microsoft.com/office/word/2010/wordprocessingDrawing" xmlns:wp="http://schemas.openxmlformats.org/drawingml/2006/wordprocessingDrawing" xmlns:w10="urn:schemas-microsoft-com:office:word" xmlns:w="http://schemas.openxmlformats.org/wordprocessingml/2006/main" xmlns:w14="http://schemas.microsoft.com/office/word/2010/wordml" xmlns:w15="http://schemas.microsoft.com/office/word/2012/wordml" xmlns:w16cid="http://schemas.microsoft.com/office/word/2016/wordml/cid" xmlns:w16se="http://schemas.microsoft.com/office/word/2015/wordml/symex" xmlns:wpg="http://schemas.microsoft.com/office/word/2010/wordprocessingGroup" xmlns:wpi="http://schemas.microsoft.com/office/word/2010/wordprocessingInk" xmlns:wne="http://schemas.microsoft.com/office/word/2006/wordml" xmlns:wps="http://schemas.microsoft.com/office/word/2010/wordprocessingShape" mc:Ignorable="w14 w15 w16se w16cid wp14">
+  <w:footnote w:type="separator" w:id="-1">
+    <w:p>
+      <w:r>
+        <w:separator/>
+      </w:r>
+    </w:p>
+  </w:footnote>
+  <w:footnote w:type="continuationSeparator" w:id="0">
+    <w:p>
+      <w:r>
+        <w:continuationSeparator/>
+      </w:r>
+    </w:p>
+  </w:footnote>
+</w:footnotes>
 </file>
 
 <file path=word/styles.xml><?xml version="1.0" encoding="utf-8"?>
@@ -1808,6 +2102,56 @@
       <w:u w:val="single"/>
     </w:rPr>
   </w:style>
+  <w:style w:type="paragraph" w:styleId="Header">
+    <w:name w:val="header"/>
+    <w:basedOn w:val="Normal"/>
+    <w:link w:val="HeaderChar"/>
+    <w:uiPriority w:val="99"/>
+    <w:unhideWhenUsed/>
+    <w:rsid w:val="00443AD3"/>
+    <w:pPr>
+      <w:tabs>
+        <w:tab w:val="center" w:pos="4513"/>
+        <w:tab w:val="right" w:pos="9026"/>
+      </w:tabs>
+    </w:pPr>
+  </w:style>
+  <w:style w:type="character" w:customStyle="1" w:styleId="HeaderChar">
+    <w:name w:val="Header Char"/>
+    <w:basedOn w:val="DefaultParagraphFont"/>
+    <w:link w:val="Header"/>
+    <w:uiPriority w:val="99"/>
+    <w:rsid w:val="00443AD3"/>
+  </w:style>
+  <w:style w:type="paragraph" w:styleId="Footer">
+    <w:name w:val="footer"/>
+    <w:basedOn w:val="Normal"/>
+    <w:link w:val="FooterChar"/>
+    <w:uiPriority w:val="99"/>
+    <w:unhideWhenUsed/>
+    <w:rsid w:val="00443AD3"/>
+    <w:pPr>
+      <w:tabs>
+        <w:tab w:val="center" w:pos="4513"/>
+        <w:tab w:val="right" w:pos="9026"/>
+      </w:tabs>
+    </w:pPr>
+  </w:style>
+  <w:style w:type="character" w:customStyle="1" w:styleId="FooterChar">
+    <w:name w:val="Footer Char"/>
+    <w:basedOn w:val="DefaultParagraphFont"/>
+    <w:link w:val="Footer"/>
+    <w:uiPriority w:val="99"/>
+    <w:rsid w:val="00443AD3"/>
+  </w:style>
+  <w:style w:type="character" w:styleId="PageNumber">
+    <w:name w:val="page number"/>
+    <w:basedOn w:val="DefaultParagraphFont"/>
+    <w:uiPriority w:val="99"/>
+    <w:semiHidden/>
+    <w:unhideWhenUsed/>
+    <w:rsid w:val="00443AD3"/>
+  </w:style>
 </w:styles>
 </file>
 
@@ -2077,7 +2421,7 @@
 </file>
 
 <file path=customXml/itemProps1.xml><?xml version="1.0" encoding="utf-8"?>
-<ds:datastoreItem xmlns:ds="http://schemas.openxmlformats.org/officeDocument/2006/customXml" ds:itemID="{34D2BB56-F839-A246-A684-91F09DADD491}">
+<ds:datastoreItem xmlns:ds="http://schemas.openxmlformats.org/officeDocument/2006/customXml" ds:itemID="{E71ACEAA-01F9-454E-A6BD-5C71477FC6FF}">
   <ds:schemaRefs>
     <ds:schemaRef ds:uri="http://schemas.openxmlformats.org/officeDocument/2006/bibliography"/>
   </ds:schemaRefs>

</xml_diff>

<commit_message>
Added which sketch we will follow.
Added an extra line to outline which sketch we will look to create.
</commit_message>
<xml_diff>
--- a/Planning document.docx
+++ b/Planning document.docx
@@ -1108,25 +1108,17 @@
       <w:r>
         <w:t xml:space="preserve"> in order to show off what is being talked about in football at this very moment. The third way we will be displaying this data is through the use of a pie chart which will show off the tweet interaction.</w:t>
       </w:r>
-      <w:bookmarkStart w:id="4" w:name="_GoBack"/>
-      <w:bookmarkEnd w:id="4"/>
     </w:p>
     <w:p>
       <w:pPr>
         <w:pStyle w:val="Heading1"/>
       </w:pPr>
-    </w:p>
-    <w:p/>
-    <w:p/>
-    <w:p>
-      <w:pPr>
-        <w:pStyle w:val="Heading1"/>
-      </w:pPr>
-      <w:bookmarkStart w:id="5" w:name="_Toc509682261"/>
-      <w:r>
+      <w:bookmarkStart w:id="4" w:name="_Toc509682261"/>
+      <w:r>
+        <w:lastRenderedPageBreak/>
         <w:t>Sketches</w:t>
       </w:r>
-      <w:bookmarkEnd w:id="5"/>
+      <w:bookmarkEnd w:id="4"/>
       <w:r>
         <w:t xml:space="preserve"> </w:t>
       </w:r>
@@ -1312,6 +1304,24 @@
           <w:bCs/>
         </w:rPr>
       </w:pPr>
+    </w:p>
+    <w:p>
+      <w:pPr>
+        <w:rPr>
+          <w:b/>
+          <w:bCs/>
+        </w:rPr>
+      </w:pPr>
+    </w:p>
+    <w:p>
+      <w:r>
+        <w:t xml:space="preserve">We have decided to build the content based on the layout shown in sketch 2. </w:t>
+      </w:r>
+      <w:bookmarkStart w:id="5" w:name="_GoBack"/>
+      <w:bookmarkEnd w:id="5"/>
+      <w:r>
+        <w:t xml:space="preserve"> </w:t>
+      </w:r>
     </w:p>
     <w:sectPr>
       <w:footerReference w:type="even" r:id="rId9"/>
@@ -2483,7 +2493,7 @@
 </file>
 
 <file path=customXml/itemProps1.xml><?xml version="1.0" encoding="utf-8"?>
-<ds:datastoreItem xmlns:ds="http://schemas.openxmlformats.org/officeDocument/2006/customXml" ds:itemID="{77F2EC96-30E3-45F1-9D11-D49B0531B02A}">
+<ds:datastoreItem xmlns:ds="http://schemas.openxmlformats.org/officeDocument/2006/customXml" ds:itemID="{C6357143-6E8F-7447-BEDA-37F3D8AD4579}">
   <ds:schemaRefs>
     <ds:schemaRef ds:uri="http://schemas.openxmlformats.org/officeDocument/2006/bibliography"/>
   </ds:schemaRefs>

</xml_diff>

<commit_message>
Link to our stream added
I have added the link to our stream to the document.

Ready to submit.
</commit_message>
<xml_diff>
--- a/Planning document.docx
+++ b/Planning document.docx
@@ -566,7 +566,7 @@
             </w:rPr>
             <w:fldChar w:fldCharType="separate"/>
           </w:r>
-          <w:hyperlink w:anchor="_Toc509682257" w:history="1">
+          <w:hyperlink w:anchor="_Toc512682630" w:history="1">
             <w:r>
               <w:rPr>
                 <w:rStyle w:val="Hyperlink"/>
@@ -593,7 +593,7 @@
                 <w:noProof/>
                 <w:webHidden/>
               </w:rPr>
-              <w:instrText xml:space="preserve"> PAGEREF _Toc509682257 \h </w:instrText>
+              <w:instrText xml:space="preserve"> PAGEREF _Toc512682630 \h </w:instrText>
             </w:r>
             <w:r>
               <w:rPr>
@@ -639,7 +639,7 @@
               <w:sz w:val="24"/>
             </w:rPr>
           </w:pPr>
-          <w:hyperlink w:anchor="_Toc509682258" w:history="1">
+          <w:hyperlink w:anchor="_Toc512682631" w:history="1">
             <w:r>
               <w:rPr>
                 <w:rStyle w:val="Hyperlink"/>
@@ -666,7 +666,7 @@
                 <w:noProof/>
                 <w:webHidden/>
               </w:rPr>
-              <w:instrText xml:space="preserve"> PAGEREF _Toc509682258 \h </w:instrText>
+              <w:instrText xml:space="preserve"> PAGEREF _Toc512682631 \h </w:instrText>
             </w:r>
             <w:r>
               <w:rPr>
@@ -712,7 +712,7 @@
               <w:sz w:val="24"/>
             </w:rPr>
           </w:pPr>
-          <w:hyperlink w:anchor="_Toc509682259" w:history="1">
+          <w:hyperlink w:anchor="_Toc512682632" w:history="1">
             <w:r>
               <w:rPr>
                 <w:rStyle w:val="Hyperlink"/>
@@ -739,7 +739,7 @@
                 <w:noProof/>
                 <w:webHidden/>
               </w:rPr>
-              <w:instrText xml:space="preserve"> PAGEREF _Toc509682259 \h </w:instrText>
+              <w:instrText xml:space="preserve"> PAGEREF _Toc512682632 \h </w:instrText>
             </w:r>
             <w:r>
               <w:rPr>
@@ -785,7 +785,7 @@
               <w:sz w:val="24"/>
             </w:rPr>
           </w:pPr>
-          <w:hyperlink w:anchor="_Toc509682260" w:history="1">
+          <w:hyperlink w:anchor="_Toc512682633" w:history="1">
             <w:r>
               <w:rPr>
                 <w:rStyle w:val="Hyperlink"/>
@@ -812,7 +812,7 @@
                 <w:noProof/>
                 <w:webHidden/>
               </w:rPr>
-              <w:instrText xml:space="preserve"> PAGEREF _Toc509682260 \h </w:instrText>
+              <w:instrText xml:space="preserve"> PAGEREF _Toc512682633 \h </w:instrText>
             </w:r>
             <w:r>
               <w:rPr>
@@ -858,7 +858,7 @@
               <w:sz w:val="24"/>
             </w:rPr>
           </w:pPr>
-          <w:hyperlink w:anchor="_Toc509682261" w:history="1">
+          <w:hyperlink w:anchor="_Toc512682634" w:history="1">
             <w:r>
               <w:rPr>
                 <w:rStyle w:val="Hyperlink"/>
@@ -885,7 +885,7 @@
                 <w:noProof/>
                 <w:webHidden/>
               </w:rPr>
-              <w:instrText xml:space="preserve"> PAGEREF _Toc509682261 \h </w:instrText>
+              <w:instrText xml:space="preserve"> PAGEREF _Toc512682634 \h </w:instrText>
             </w:r>
             <w:r>
               <w:rPr>
@@ -906,6 +906,152 @@
                 <w:webHidden/>
               </w:rPr>
               <w:t>3</w:t>
+            </w:r>
+            <w:r>
+              <w:rPr>
+                <w:noProof/>
+                <w:webHidden/>
+              </w:rPr>
+              <w:fldChar w:fldCharType="end"/>
+            </w:r>
+          </w:hyperlink>
+        </w:p>
+        <w:p>
+          <w:pPr>
+            <w:pStyle w:val="TOC1"/>
+            <w:tabs>
+              <w:tab w:val="right" w:leader="dot" w:pos="9010"/>
+            </w:tabs>
+            <w:rPr>
+              <w:rFonts w:eastAsiaTheme="minorEastAsia" w:cstheme="minorBidi"/>
+              <w:b w:val="0"/>
+              <w:bCs w:val="0"/>
+              <w:caps w:val="0"/>
+              <w:noProof/>
+              <w:sz w:val="24"/>
+            </w:rPr>
+          </w:pPr>
+          <w:hyperlink w:anchor="_Toc512682635" w:history="1">
+            <w:r>
+              <w:rPr>
+                <w:rStyle w:val="Hyperlink"/>
+                <w:noProof/>
+              </w:rPr>
+              <w:t>Reflection of our work after it has been created</w:t>
+            </w:r>
+            <w:r>
+              <w:rPr>
+                <w:noProof/>
+                <w:webHidden/>
+              </w:rPr>
+              <w:tab/>
+            </w:r>
+            <w:r>
+              <w:rPr>
+                <w:noProof/>
+                <w:webHidden/>
+              </w:rPr>
+              <w:fldChar w:fldCharType="begin"/>
+            </w:r>
+            <w:r>
+              <w:rPr>
+                <w:noProof/>
+                <w:webHidden/>
+              </w:rPr>
+              <w:instrText xml:space="preserve"> PAGEREF _Toc512682635 \h </w:instrText>
+            </w:r>
+            <w:r>
+              <w:rPr>
+                <w:noProof/>
+                <w:webHidden/>
+              </w:rPr>
+            </w:r>
+            <w:r>
+              <w:rPr>
+                <w:noProof/>
+                <w:webHidden/>
+              </w:rPr>
+              <w:fldChar w:fldCharType="separate"/>
+            </w:r>
+            <w:r>
+              <w:rPr>
+                <w:noProof/>
+                <w:webHidden/>
+              </w:rPr>
+              <w:t>4</w:t>
+            </w:r>
+            <w:r>
+              <w:rPr>
+                <w:noProof/>
+                <w:webHidden/>
+              </w:rPr>
+              <w:fldChar w:fldCharType="end"/>
+            </w:r>
+          </w:hyperlink>
+        </w:p>
+        <w:p>
+          <w:pPr>
+            <w:pStyle w:val="TOC1"/>
+            <w:tabs>
+              <w:tab w:val="right" w:leader="dot" w:pos="9010"/>
+            </w:tabs>
+            <w:rPr>
+              <w:rFonts w:eastAsiaTheme="minorEastAsia" w:cstheme="minorBidi"/>
+              <w:b w:val="0"/>
+              <w:bCs w:val="0"/>
+              <w:caps w:val="0"/>
+              <w:noProof/>
+              <w:sz w:val="24"/>
+            </w:rPr>
+          </w:pPr>
+          <w:hyperlink w:anchor="_Toc512682636" w:history="1">
+            <w:r>
+              <w:rPr>
+                <w:rStyle w:val="Hyperlink"/>
+                <w:noProof/>
+              </w:rPr>
+              <w:t>Link to our Twitter stream</w:t>
+            </w:r>
+            <w:r>
+              <w:rPr>
+                <w:noProof/>
+                <w:webHidden/>
+              </w:rPr>
+              <w:tab/>
+            </w:r>
+            <w:r>
+              <w:rPr>
+                <w:noProof/>
+                <w:webHidden/>
+              </w:rPr>
+              <w:fldChar w:fldCharType="begin"/>
+            </w:r>
+            <w:r>
+              <w:rPr>
+                <w:noProof/>
+                <w:webHidden/>
+              </w:rPr>
+              <w:instrText xml:space="preserve"> PAGEREF _Toc512682636 \h </w:instrText>
+            </w:r>
+            <w:r>
+              <w:rPr>
+                <w:noProof/>
+                <w:webHidden/>
+              </w:rPr>
+            </w:r>
+            <w:r>
+              <w:rPr>
+                <w:noProof/>
+                <w:webHidden/>
+              </w:rPr>
+              <w:fldChar w:fldCharType="separate"/>
+            </w:r>
+            <w:r>
+              <w:rPr>
+                <w:noProof/>
+                <w:webHidden/>
+              </w:rPr>
+              <w:t>4</w:t>
             </w:r>
             <w:r>
               <w:rPr>
@@ -934,223 +1080,192 @@
         <w:br w:type="page"/>
       </w:r>
     </w:p>
-    <w:bookmarkStart w:id="0" w:name="_Toc509682257"/>
     <w:p>
       <w:pPr>
         <w:pStyle w:val="Heading1"/>
       </w:pPr>
+      <w:bookmarkStart w:id="0" w:name="_Toc512682630"/>
       <w:r>
         <w:lastRenderedPageBreak/>
-        <w:fldChar w:fldCharType="begin"/>
-      </w:r>
-      <w:r>
-        <w:instrText xml:space="preserve"> HYPERLINK "</w:instrText>
-      </w:r>
-      <w:r>
-        <w:instrText>http://media.uclan.ac.uk/~iadam3/Code%20Design/Assignment%202/canvas.html</w:instrText>
-      </w:r>
-      <w:r>
-        <w:instrText xml:space="preserve">" </w:instrText>
-      </w:r>
-      <w:r>
-        <w:fldChar w:fldCharType="separate"/>
-      </w:r>
-      <w:r>
-        <w:rPr>
-          <w:rStyle w:val="Hyperlink"/>
-        </w:rPr>
-        <w:t>http://media.uclan.ac.uk/~iadam3/Code%20Design/Assignment%202/canvas.html</w:t>
-      </w:r>
-      <w:r>
-        <w:fldChar w:fldCharType="end"/>
+        <w:t>Why we chose this idea?</w:t>
+      </w:r>
+      <w:bookmarkEnd w:id="0"/>
+    </w:p>
+    <w:p>
+      <w:r>
+        <w:t xml:space="preserve">For this project, we decided to pitch for the Twitter stream idea. </w:t>
+      </w:r>
+      <w:r>
+        <w:t xml:space="preserve">This was an idea which we felt </w:t>
+      </w:r>
+      <w:r>
+        <w:t xml:space="preserve">would be ideal to display data </w:t>
+      </w:r>
+      <w:r>
+        <w:t xml:space="preserve">from Twitter in an appropriate manner. The data that we intend to use from Twitter can be converted in different formats making it easy for people to read and understand. A large amount of plain text can be difficult to read and interpret especially if the displayed data has a purpose. </w:t>
+      </w:r>
+    </w:p>
+    <w:p/>
+    <w:p>
+      <w:r>
+        <w:t>Due to this, we felt that we can display data from Twitter in a suitable manner which would make it easier for users to und</w:t>
+      </w:r>
+      <w:r>
+        <w:t>erstand. This idea also allowed u</w:t>
+      </w:r>
+      <w:r>
+        <w:t>s to be flexibl</w:t>
+      </w:r>
+      <w:r>
+        <w:t xml:space="preserve">e with how we display this data. Whether we display it using charts, scales or </w:t>
+      </w:r>
+      <w:r>
+        <w:t>any other way</w:t>
+      </w:r>
+      <w:r>
+        <w:t xml:space="preserve">; it was up to us how we decide to display the data. </w:t>
+      </w:r>
+    </w:p>
+    <w:p/>
+    <w:p>
+      <w:r>
+        <w:t xml:space="preserve">Depending on the data we decide to use and display, we would like to portray the emotional side </w:t>
+      </w:r>
+      <w:r>
+        <w:t xml:space="preserve">of the dataset. The data that will be displayed will show how success it is on Twitter. This will be measured by how many tweets there are in a period of time, the amount of likes and retweets and other interaction. </w:t>
+      </w:r>
+      <w:r>
+        <w:t xml:space="preserve">As users will read the data displayed in our chosen ways, they should easily get a sense of understanding as to how successful the subject of the dataset is. </w:t>
       </w:r>
     </w:p>
     <w:p>
       <w:pPr>
         <w:pStyle w:val="Heading1"/>
       </w:pPr>
-      <w:r>
-        <w:t>Why we chose this idea?</w:t>
-      </w:r>
-      <w:bookmarkEnd w:id="0"/>
-    </w:p>
-    <w:p>
-      <w:r>
-        <w:t xml:space="preserve">For this project, we decided to pitch for the Twitter stream idea. </w:t>
-      </w:r>
-      <w:r>
-        <w:t xml:space="preserve">This was an idea which we felt </w:t>
-      </w:r>
-      <w:r>
-        <w:t xml:space="preserve">would be ideal to display data </w:t>
-      </w:r>
-      <w:r>
-        <w:t xml:space="preserve">from Twitter in an appropriate manner. The data that we intend to use from Twitter can be converted in different formats making it easy for people to read and understand. A large amount of plain text can be difficult to read and interpret especially if the displayed data has a purpose. </w:t>
-      </w:r>
-    </w:p>
-    <w:p/>
-    <w:p>
-      <w:r>
-        <w:t>Due to this, we felt that we can display data from Twitter in a suitable manner which would make it easier for users to und</w:t>
-      </w:r>
-      <w:r>
-        <w:t>erstand. This idea also allowed u</w:t>
-      </w:r>
-      <w:r>
-        <w:t>s to be flexibl</w:t>
-      </w:r>
-      <w:r>
-        <w:t xml:space="preserve">e with how we display this data. Whether we display it using charts, scales or </w:t>
-      </w:r>
-      <w:r>
-        <w:t>any other way</w:t>
-      </w:r>
-      <w:r>
-        <w:t xml:space="preserve">; it was up to us how we decide to display the data. </w:t>
-      </w:r>
-    </w:p>
-    <w:p/>
-    <w:p>
-      <w:r>
-        <w:t xml:space="preserve">Depending on the data we decide to use and display, we would like to portray the emotional side </w:t>
-      </w:r>
-      <w:r>
-        <w:t xml:space="preserve">of the dataset. The data that will be displayed will show how success it is on Twitter. This will be measured by how many tweets there are in a period of time, the amount of likes and retweets and other interaction. </w:t>
-      </w:r>
-      <w:r>
-        <w:t xml:space="preserve">As users will read the data displayed in our chosen ways, they should easily get a sense of understanding as to how successful the subject of the dataset is. </w:t>
+      <w:bookmarkStart w:id="1" w:name="_Toc512682631"/>
+      <w:r>
+        <w:t>The MVP (Minimum Viable Product)</w:t>
+      </w:r>
+      <w:bookmarkEnd w:id="1"/>
+    </w:p>
+    <w:p>
+      <w:r>
+        <w:t xml:space="preserve">The MVP of this project </w:t>
+      </w:r>
+      <w:r>
+        <w:t xml:space="preserve">is to successfully display a set of data on a canvas in such a way which makes it easy for users to read and understand the data. </w:t>
+      </w:r>
+      <w:r>
+        <w:t xml:space="preserve">The audience will also be able to gain an insight as to how successful the dataset it when displayed. </w:t>
       </w:r>
     </w:p>
     <w:p>
       <w:pPr>
         <w:pStyle w:val="Heading1"/>
       </w:pPr>
-      <w:bookmarkStart w:id="1" w:name="_Toc509682258"/>
-      <w:r>
-        <w:t>The MVP (Minimum Viable Product)</w:t>
-      </w:r>
-      <w:bookmarkEnd w:id="1"/>
-    </w:p>
-    <w:p>
-      <w:r>
-        <w:t xml:space="preserve">The MVP of this project </w:t>
-      </w:r>
-      <w:r>
-        <w:t xml:space="preserve">is to successfully display a set of data on a canvas in such a way which makes it easy for users to read and understand the data. </w:t>
-      </w:r>
-      <w:r>
-        <w:t xml:space="preserve">The audience will also be able to gain an insight as to how successful the dataset it when displayed. </w:t>
+      <w:bookmarkStart w:id="2" w:name="_Toc512682632"/>
+      <w:r>
+        <w:t>Choice of data</w:t>
+      </w:r>
+      <w:bookmarkEnd w:id="2"/>
+    </w:p>
+    <w:p>
+      <w:r>
+        <w:t xml:space="preserve">Our first idea was to choose a person and then analyse their tweets. It soon became clear </w:t>
+      </w:r>
+      <w:r>
+        <w:t xml:space="preserve">though </w:t>
+      </w:r>
+      <w:r>
+        <w:t xml:space="preserve">that choosing a hashtag would give </w:t>
+      </w:r>
+      <w:r>
+        <w:t>u</w:t>
+      </w:r>
+      <w:r>
+        <w:t>s far more robust results</w:t>
+      </w:r>
+      <w:r>
+        <w:t xml:space="preserve"> so that was the direction that we have gone in</w:t>
+      </w:r>
+      <w:r>
+        <w:t>.</w:t>
+      </w:r>
+      <w:r>
+        <w:t xml:space="preserve"> Using an account can yield interesting results as it allows you to analyse a person and find out interesting information about them such as their location or what hashtags they use most. A hashtag though, allows you to look at a near limitless amount of people and then really dig into what context they are using the hashtag in and why it is being used more </w:t>
+      </w:r>
+      <w:r>
+        <w:t>at</w:t>
+      </w:r>
+      <w:r>
+        <w:t xml:space="preserve"> certain times</w:t>
+      </w:r>
+      <w:r>
+        <w:t>.</w:t>
       </w:r>
     </w:p>
     <w:p>
       <w:pPr>
         <w:pStyle w:val="Heading1"/>
       </w:pPr>
-      <w:bookmarkStart w:id="2" w:name="_Toc509682259"/>
-      <w:r>
-        <w:t>Choice of data</w:t>
-      </w:r>
-      <w:bookmarkEnd w:id="2"/>
-    </w:p>
-    <w:p>
-      <w:r>
-        <w:t xml:space="preserve">Our first idea was to choose a person and then analyse their tweets. It soon became clear </w:t>
-      </w:r>
-      <w:r>
-        <w:t xml:space="preserve">though </w:t>
-      </w:r>
-      <w:r>
-        <w:t xml:space="preserve">that choosing a hashtag would give </w:t>
-      </w:r>
-      <w:r>
-        <w:t>u</w:t>
-      </w:r>
-      <w:r>
-        <w:t>s far more robust results</w:t>
-      </w:r>
-      <w:r>
-        <w:t xml:space="preserve"> so that was the direction that we have gone in</w:t>
-      </w:r>
-      <w:r>
-        <w:t>.</w:t>
-      </w:r>
-      <w:r>
-        <w:t xml:space="preserve"> Using an account can yield interesting results as it allows you to analyse a person and find out interesting information about them such as their location or what hashtags they use most. A hashtag though, allows you to look at a near limitless amount of people and then really dig into what context they are using the hashtag in and why it is being used more </w:t>
-      </w:r>
-      <w:r>
-        <w:t>at</w:t>
-      </w:r>
-      <w:r>
-        <w:t xml:space="preserve"> certain times</w:t>
-      </w:r>
-      <w:r>
-        <w:t>.</w:t>
+      <w:bookmarkStart w:id="3" w:name="_Toc512682633"/>
+      <w:r>
+        <w:t>Data review</w:t>
+      </w:r>
+      <w:bookmarkEnd w:id="3"/>
+      <w:r>
+        <w:t xml:space="preserve"> </w:t>
+      </w:r>
+    </w:p>
+    <w:p>
+      <w:r>
+        <w:t>The data that we have chosen to analyse</w:t>
+      </w:r>
+      <w:r>
+        <w:t xml:space="preserve"> is</w:t>
+      </w:r>
+      <w:r>
+        <w:t xml:space="preserve"> that of the hashtag #football.</w:t>
+      </w:r>
+      <w:r>
+        <w:t xml:space="preserve"> </w:t>
+      </w:r>
+      <w:r>
+        <w:t>Our reasoning behind u</w:t>
+      </w:r>
+      <w:r>
+        <w:t>sing #football is because of it</w:t>
+      </w:r>
+      <w:r>
+        <w:t>s immense popularity. This level of popularity is one that will never wane,</w:t>
+      </w:r>
+      <w:r>
+        <w:t xml:space="preserve"> as there will always be people discussing football in some capacity</w:t>
+      </w:r>
+      <w:r>
+        <w:t xml:space="preserve">. This means that the pool of data which we can pull from is </w:t>
+      </w:r>
+      <w:r>
+        <w:t>incredibly large and will allow us to do some interesting things with the data.</w:t>
+      </w:r>
+      <w:r>
+        <w:t xml:space="preserve"> </w:t>
+      </w:r>
+      <w:r>
+        <w:t>We will be using a line graph to show the frequency of tweets that use the hashtag</w:t>
+      </w:r>
+      <w:r>
+        <w:t>, this will be updated in real time. There will also be a selection of recent tweets which will be displayed</w:t>
+      </w:r>
+      <w:r>
+        <w:t xml:space="preserve"> in order to show off what is being talked about in football at this very moment. The third way we will be displaying this data is through the use of a pie chart which will show off the tweet interaction.</w:t>
       </w:r>
     </w:p>
     <w:p>
       <w:pPr>
         <w:pStyle w:val="Heading1"/>
       </w:pPr>
-      <w:bookmarkStart w:id="3" w:name="_Toc509682260"/>
-      <w:r>
-        <w:t>Data review</w:t>
-      </w:r>
-      <w:bookmarkEnd w:id="3"/>
-      <w:r>
-        <w:t xml:space="preserve"> </w:t>
-      </w:r>
-    </w:p>
-    <w:p>
-      <w:r>
-        <w:t>The data that we have chosen to analyse</w:t>
-      </w:r>
-      <w:r>
-        <w:t xml:space="preserve"> is</w:t>
-      </w:r>
-      <w:r>
-        <w:t xml:space="preserve"> that of the hashtag #football.</w:t>
-      </w:r>
-      <w:r>
-        <w:t xml:space="preserve"> </w:t>
-      </w:r>
-      <w:r>
-        <w:t xml:space="preserve">Our reasoning behind using #football is because of </w:t>
-      </w:r>
-      <w:proofErr w:type="spellStart"/>
-      <w:r>
-        <w:t>it’s</w:t>
-      </w:r>
-      <w:proofErr w:type="spellEnd"/>
-      <w:r>
-        <w:t xml:space="preserve"> immense popularity. This level of popularity is one that will never wane,</w:t>
-      </w:r>
-      <w:r>
-        <w:t xml:space="preserve"> as there will always be people discussing football in some capacity</w:t>
-      </w:r>
-      <w:r>
-        <w:t xml:space="preserve">. This means that the pool of data which we can pull from is </w:t>
-      </w:r>
-      <w:r>
-        <w:t>incredibly large and will allow us to do some interesting things with the data.</w:t>
-      </w:r>
-      <w:r>
-        <w:t xml:space="preserve"> </w:t>
-      </w:r>
-      <w:r>
-        <w:t>We will be using a line graph to show the frequency of tweets that use the hashtag</w:t>
-      </w:r>
-      <w:r>
-        <w:t>, this will be updated in real time. There will also be a selection of recent tweets which will be displayed</w:t>
-      </w:r>
-      <w:r>
-        <w:t xml:space="preserve"> in order to show off what is being talked about in football at this very moment. The third way we will be displaying this data is through the use of a pie chart which will show off the tweet interaction.</w:t>
-      </w:r>
-    </w:p>
-    <w:p>
-      <w:pPr>
-        <w:pStyle w:val="Heading1"/>
-      </w:pPr>
-      <w:bookmarkStart w:id="4" w:name="_Toc509682261"/>
+      <w:bookmarkStart w:id="4" w:name="_Toc512682634"/>
       <w:r>
         <w:lastRenderedPageBreak/>
         <w:t>Sketches</w:t>
@@ -1360,6 +1475,7 @@
       <w:pPr>
         <w:pStyle w:val="Heading1"/>
       </w:pPr>
+      <w:bookmarkStart w:id="5" w:name="_Toc512682635"/>
       <w:r>
         <w:t xml:space="preserve">Reflection of our work after it </w:t>
       </w:r>
@@ -1369,6 +1485,7 @@
       <w:r>
         <w:t xml:space="preserve"> created</w:t>
       </w:r>
+      <w:bookmarkEnd w:id="5"/>
     </w:p>
     <w:p>
       <w:r>
@@ -1390,13 +1507,17 @@
         <w:t xml:space="preserve"> display such data as </w:t>
       </w:r>
       <w:r>
-        <w:t xml:space="preserve">the amount tweets that reference football over a week in order to see if there are specific peaks and lulls in usage. This was deemed to not be possible for us to achieve with the twitter </w:t>
-      </w:r>
-      <w:proofErr w:type="spellStart"/>
-      <w:r>
-        <w:t>api</w:t>
-      </w:r>
-      <w:proofErr w:type="spellEnd"/>
+        <w:t>the amount tweets that reference football over a week in order to see if there are specific peaks and lulls in usage. This was deemed to not be possi</w:t>
+      </w:r>
+      <w:r>
+        <w:t>ble for us to achieve with the T</w:t>
+      </w:r>
+      <w:r>
+        <w:t xml:space="preserve">witter </w:t>
+      </w:r>
+      <w:r>
+        <w:t>API</w:t>
+      </w:r>
       <w:r>
         <w:t xml:space="preserve"> we had access to. Another use of graphs that we were planning to incorporate was a</w:t>
       </w:r>
@@ -1417,17 +1538,63 @@
     </w:p>
     <w:p>
       <w:r>
-        <w:t xml:space="preserve">In the end we settled on ranking the tweets based on their popularity in order to create a more eye catching display </w:t>
-      </w:r>
-      <w:r>
-        <w:t>which would give the user they need at a glance.</w:t>
-      </w:r>
-      <w:bookmarkStart w:id="5" w:name="_GoBack"/>
-      <w:bookmarkEnd w:id="5"/>
-    </w:p>
+        <w:t xml:space="preserve">In the end we settled on ranking the tweets based on their popularity in order to create a more </w:t>
+      </w:r>
+      <w:proofErr w:type="gramStart"/>
+      <w:r>
+        <w:t>eye catching</w:t>
+      </w:r>
+      <w:proofErr w:type="gramEnd"/>
+      <w:r>
+        <w:t xml:space="preserve"> display </w:t>
+      </w:r>
+      <w:r>
+        <w:t>which would give the user the</w:t>
+      </w:r>
+      <w:r>
+        <w:t xml:space="preserve"> need at a glance.</w:t>
+      </w:r>
+    </w:p>
+    <w:p/>
+    <w:p>
+      <w:pPr>
+        <w:pStyle w:val="Heading1"/>
+      </w:pPr>
+      <w:bookmarkStart w:id="6" w:name="_Toc512682636"/>
+      <w:r>
+        <w:t>Link to our Twitter stream</w:t>
+      </w:r>
+      <w:bookmarkEnd w:id="6"/>
+    </w:p>
+    <w:p/>
+    <w:p>
+      <w:hyperlink r:id="rId9" w:history="1">
+        <w:r>
+          <w:rPr>
+            <w:rStyle w:val="Hyperlink"/>
+          </w:rPr>
+          <w:t>http://media.uclan.ac.uk/~iadam3/Code%20Design/Assignment%202/canv</w:t>
+        </w:r>
+        <w:bookmarkStart w:id="7" w:name="_GoBack"/>
+        <w:bookmarkEnd w:id="7"/>
+        <w:r>
+          <w:rPr>
+            <w:rStyle w:val="Hyperlink"/>
+          </w:rPr>
+          <w:t>a</w:t>
+        </w:r>
+        <w:r>
+          <w:rPr>
+            <w:rStyle w:val="Hyperlink"/>
+          </w:rPr>
+          <w:t>s.html</w:t>
+        </w:r>
+      </w:hyperlink>
+    </w:p>
+    <w:p/>
     <w:sectPr>
-      <w:footerReference w:type="even" r:id="rId9"/>
-      <w:footerReference w:type="default" r:id="rId10"/>
+      <w:footerReference w:type="even" r:id="rId10"/>
+      <w:footerReference w:type="default" r:id="rId11"/>
       <w:pgSz w:w="11900" w:h="16840"/>
       <w:pgMar w:top="1440" w:right="1440" w:bottom="1440" w:left="1440" w:header="720" w:footer="720" w:gutter="0"/>
       <w:pgNumType w:start="0"/>
@@ -2336,6 +2503,18 @@
       <w:shd w:val="clear" w:color="auto" w:fill="E6E6E6"/>
     </w:rPr>
   </w:style>
+  <w:style w:type="character" w:styleId="FollowedHyperlink">
+    <w:name w:val="FollowedHyperlink"/>
+    <w:basedOn w:val="DefaultParagraphFont"/>
+    <w:uiPriority w:val="99"/>
+    <w:semiHidden/>
+    <w:unhideWhenUsed/>
+    <w:rsid w:val="00BD1EF2"/>
+    <w:rPr>
+      <w:color w:val="954F72" w:themeColor="followedHyperlink"/>
+      <w:u w:val="single"/>
+    </w:rPr>
+  </w:style>
 </w:styles>
 </file>
 
@@ -2605,7 +2784,7 @@
 </file>
 
 <file path=customXml/itemProps1.xml><?xml version="1.0" encoding="utf-8"?>
-<ds:datastoreItem xmlns:ds="http://schemas.openxmlformats.org/officeDocument/2006/customXml" ds:itemID="{663C1146-A411-43BE-910C-BF461AE8953B}">
+<ds:datastoreItem xmlns:ds="http://schemas.openxmlformats.org/officeDocument/2006/customXml" ds:itemID="{EBE68C52-39C7-A542-8BA9-5C7917ACA623}">
   <ds:schemaRefs>
     <ds:schemaRef ds:uri="http://schemas.openxmlformats.org/officeDocument/2006/bibliography"/>
   </ds:schemaRefs>

</xml_diff>